<commit_message>
worked on the interview guide
</commit_message>
<xml_diff>
--- a/Intervjuguide.docx
+++ b/Intervjuguide.docx
@@ -73,20 +73,44 @@
         <w:rPr>
           <w:lang w:val="nb-NO"/>
         </w:rPr>
-        <w:t>Vi skal kartlegge hvordan IKT-sikkerhetsbrudd håndteres i store virksomheter. Vi ønsker å finne ut hva slags planer som eksisterer, i hvilken grad disse planene er basert på standarder, i hvilken grad de blir fulgt i praksis og om det har fungert bra. Datainnsamlingen vil, si tillegg til en bakgrunsstudie om hendelseshåndtering, danne grunnlaget for en masteroppgave.</w:t>
-      </w:r>
-    </w:p>
-    <w:p>
-      <w:pPr>
-        <w:rPr>
-          <w:lang w:val="nb-NO"/>
-        </w:rPr>
-      </w:pPr>
-      <w:r>
-        <w:rPr>
-          <w:lang w:val="nb-NO"/>
-        </w:rPr>
-        <w:t>Intervjuene vil bli gjennomført ansikt til ansikt i full fotrolighet og alle svar anonymiseres. Resultatene vil ikke kunne spores til enkeltindivider eller enkeltvirksomheter.</w:t>
+        <w:t>Vi skal kartlegge hvordan IKT-sikkerhetsbrudd håndteres i virksomheter. Vi ønsker å finne ut hva slags planer som eksisterer, i hvilken grad disse planene er basert på standarder, i hvilken grad de blir fulgt i praksis og om det har fung</w:t>
+      </w:r>
+      <w:r>
+        <w:rPr>
+          <w:lang w:val="nb-NO"/>
+        </w:rPr>
+        <w:t xml:space="preserve">ert bra. Datainnsamlingen vil, </w:t>
+      </w:r>
+      <w:r>
+        <w:rPr>
+          <w:lang w:val="nb-NO"/>
+        </w:rPr>
+        <w:t>i tillegg til en bakgrunsstudie om hendelseshåndtering, danne grunnlaget for en masteroppgave.</w:t>
+      </w:r>
+    </w:p>
+    <w:p>
+      <w:pPr>
+        <w:rPr>
+          <w:lang w:val="nb-NO"/>
+        </w:rPr>
+      </w:pPr>
+      <w:r>
+        <w:rPr>
+          <w:lang w:val="nb-NO"/>
+        </w:rPr>
+        <w:t>Intervjuene vil bli gjennomført ansikt til ansikt i full fo</w:t>
+      </w:r>
+      <w:r>
+        <w:rPr>
+          <w:lang w:val="nb-NO"/>
+        </w:rPr>
+        <w:t>r</w:t>
+      </w:r>
+      <w:r>
+        <w:rPr>
+          <w:lang w:val="nb-NO"/>
+        </w:rPr>
+        <w:t>trolighet og alle svar anonymiseres. Resultatene vil ikke kunne spores til enkeltindivider eller enkeltvirksomheter.</w:t>
       </w:r>
     </w:p>
     <w:p>
@@ -192,6 +216,103 @@
     </w:p>
     <w:p>
       <w:pPr>
+        <w:pStyle w:val="ListParagraph"/>
+        <w:numPr>
+          <w:ilvl w:val="0"/>
+          <w:numId w:val="23"/>
+        </w:numPr>
+        <w:rPr>
+          <w:lang w:val="nb-NO"/>
+        </w:rPr>
+      </w:pPr>
+      <w:r>
+        <w:rPr>
+          <w:lang w:val="nb-NO"/>
+        </w:rPr>
+        <w:t>Hvordan utfører virksomheter hendelseshåndtering i praksis?</w:t>
+      </w:r>
+    </w:p>
+    <w:p>
+      <w:pPr>
+        <w:rPr>
+          <w:lang w:val="nb-NO"/>
+        </w:rPr>
+      </w:pPr>
+      <w:r>
+        <w:rPr>
+          <w:lang w:val="nb-NO"/>
+        </w:rPr>
+        <w:t>Med underspørsmålene:</w:t>
+      </w:r>
+    </w:p>
+    <w:p>
+      <w:pPr>
+        <w:pStyle w:val="ListParagraph"/>
+        <w:numPr>
+          <w:ilvl w:val="0"/>
+          <w:numId w:val="23"/>
+        </w:numPr>
+        <w:rPr>
+          <w:lang w:val="nb-NO"/>
+        </w:rPr>
+      </w:pPr>
+      <w:r>
+        <w:rPr>
+          <w:lang w:val="nb-NO"/>
+        </w:rPr>
+        <w:t>Hvilke planer og prosedyrer for hendelseshåndtering er etablert i virksomheter?</w:t>
+      </w:r>
+    </w:p>
+    <w:p>
+      <w:pPr>
+        <w:pStyle w:val="ListParagraph"/>
+        <w:numPr>
+          <w:ilvl w:val="0"/>
+          <w:numId w:val="23"/>
+        </w:numPr>
+        <w:rPr>
+          <w:lang w:val="nb-NO"/>
+        </w:rPr>
+      </w:pPr>
+      <w:r>
+        <w:rPr>
+          <w:lang w:val="nb-NO"/>
+        </w:rPr>
+        <w:t>Til hvilken grad bli</w:t>
+      </w:r>
+      <w:r>
+        <w:rPr>
+          <w:lang w:val="nb-NO"/>
+        </w:rPr>
+        <w:t>r eksisterende standarder/retningslinjer</w:t>
+      </w:r>
+      <w:r>
+        <w:rPr>
+          <w:lang w:val="nb-NO"/>
+        </w:rPr>
+        <w:t xml:space="preserve"> brukt i planer for hendelseshåndtering?</w:t>
+      </w:r>
+    </w:p>
+    <w:p>
+      <w:pPr>
+        <w:pStyle w:val="ListParagraph"/>
+        <w:numPr>
+          <w:ilvl w:val="0"/>
+          <w:numId w:val="23"/>
+        </w:numPr>
+        <w:rPr>
+          <w:lang w:val="nb-NO"/>
+        </w:rPr>
+      </w:pPr>
+      <w:r>
+        <w:rPr>
+          <w:lang w:val="nb-NO"/>
+        </w:rPr>
+        <w:t>Hvordan har tidligere hendelser blitt håndtert i henhold til forhåndsbestemte planer?</w:t>
+      </w:r>
+    </w:p>
+    <w:p>
+      <w:pPr>
         <w:rPr>
           <w:b/>
           <w:lang w:val="nb-NO"/>
@@ -248,7 +369,21 @@
         <w:rPr>
           <w:lang w:val="nb-NO"/>
         </w:rPr>
-        <w:t>Tidsramme: ca en time, kanskje lit mer for noen av intervjuene</w:t>
+        <w:t>Tidsramme: ca en time, kanskje li</w:t>
+      </w:r>
+      <w:r>
+        <w:rPr>
+          <w:lang w:val="nb-NO"/>
+        </w:rPr>
+        <w:t>t</w:t>
+      </w:r>
+      <w:bookmarkStart w:id="0" w:name="_GoBack"/>
+      <w:bookmarkEnd w:id="0"/>
+      <w:r>
+        <w:rPr>
+          <w:lang w:val="nb-NO"/>
+        </w:rPr>
+        <w:t>t mer for noen av intervjuene</w:t>
       </w:r>
     </w:p>
     <w:p>
@@ -274,6 +409,7 @@
         <w:rPr>
           <w:lang w:val="nb-NO"/>
         </w:rPr>
+        <w:lastRenderedPageBreak/>
         <w:t>Vi har en intervjuguide som følges løst og ønsker å få til en samtale rundt temaet.</w:t>
       </w:r>
     </w:p>
@@ -365,7 +501,6 @@
         <w:rPr>
           <w:lang w:val="nb-NO"/>
         </w:rPr>
-        <w:lastRenderedPageBreak/>
         <w:t>Hvor mange ansatte er dere i virksomheten?</w:t>
       </w:r>
     </w:p>
@@ -713,17 +848,25 @@
           <w:color w:val="000000"/>
           <w:lang w:val="en-US" w:eastAsia="nb-NO"/>
         </w:rPr>
-        <w:t>H</w:t>
-      </w:r>
-      <w:bookmarkStart w:id="0" w:name="_GoBack"/>
-      <w:bookmarkEnd w:id="0"/>
+        <w:t>Har</w:t>
+      </w:r>
+      <w:proofErr w:type="spellEnd"/>
       <w:r>
         <w:rPr>
           <w:rFonts w:eastAsia="Times New Roman" w:cs="Arial"/>
           <w:color w:val="000000"/>
           <w:lang w:val="en-US" w:eastAsia="nb-NO"/>
         </w:rPr>
-        <w:t>ar</w:t>
+        <w:t xml:space="preserve"> </w:t>
+      </w:r>
+      <w:proofErr w:type="spellStart"/>
+      <w:r>
+        <w:rPr>
+          <w:rFonts w:eastAsia="Times New Roman" w:cs="Arial"/>
+          <w:color w:val="000000"/>
+          <w:lang w:val="en-US" w:eastAsia="nb-NO"/>
+        </w:rPr>
+        <w:t>dere</w:t>
       </w:r>
       <w:proofErr w:type="spellEnd"/>
       <w:r>
@@ -741,7 +884,7 @@
           <w:color w:val="000000"/>
           <w:lang w:val="en-US" w:eastAsia="nb-NO"/>
         </w:rPr>
-        <w:t>dere</w:t>
+        <w:t>noe</w:t>
       </w:r>
       <w:proofErr w:type="spellEnd"/>
       <w:r>
@@ -750,40 +893,22 @@
           <w:color w:val="000000"/>
           <w:lang w:val="en-US" w:eastAsia="nb-NO"/>
         </w:rPr>
-        <w:t xml:space="preserve"> </w:t>
-      </w:r>
-      <w:proofErr w:type="spellStart"/>
+        <w:t xml:space="preserve"> CIRT (Computer Incident Response Team)/ISIRT (Information Security Inc</w:t>
+      </w:r>
       <w:r>
         <w:rPr>
           <w:rFonts w:eastAsia="Times New Roman" w:cs="Arial"/>
           <w:color w:val="000000"/>
           <w:lang w:val="en-US" w:eastAsia="nb-NO"/>
         </w:rPr>
-        <w:t>noe</w:t>
-      </w:r>
-      <w:proofErr w:type="spellEnd"/>
+        <w:t>ident Response Team)</w:t>
+      </w:r>
       <w:r>
         <w:rPr>
           <w:rFonts w:eastAsia="Times New Roman" w:cs="Arial"/>
           <w:color w:val="000000"/>
           <w:lang w:val="en-US" w:eastAsia="nb-NO"/>
         </w:rPr>
-        <w:t xml:space="preserve"> CIRT (Computer Incident Response Team)/ISIRT (Information Security Inc</w:t>
-      </w:r>
-      <w:r>
-        <w:rPr>
-          <w:rFonts w:eastAsia="Times New Roman" w:cs="Arial"/>
-          <w:color w:val="000000"/>
-          <w:lang w:val="en-US" w:eastAsia="nb-NO"/>
-        </w:rPr>
-        <w:t>ident Response Team)</w:t>
-      </w:r>
-      <w:r>
-        <w:rPr>
-          <w:rFonts w:eastAsia="Times New Roman" w:cs="Arial"/>
-          <w:color w:val="000000"/>
-          <w:lang w:val="en-US" w:eastAsia="nb-NO"/>
-        </w:rPr>
         <w:t>?</w:t>
       </w:r>
     </w:p>
@@ -804,15 +929,7 @@
           <w:color w:val="000000"/>
           <w:lang w:val="nb-NO" w:eastAsia="nb-NO"/>
         </w:rPr>
-        <w:t>Hvem er med? (hvordan ble de valgt?)</w:t>
-      </w:r>
-      <w:r>
-        <w:rPr>
-          <w:rFonts w:eastAsia="Times New Roman" w:cs="Arial"/>
-          <w:color w:val="000000"/>
-          <w:lang w:val="nb-NO" w:eastAsia="nb-NO"/>
-        </w:rPr>
-        <w:t xml:space="preserve"> </w:t>
+        <w:t xml:space="preserve">Hvem er med? (hvordan ble de valgt?) </w:t>
       </w:r>
     </w:p>
     <w:p>
@@ -892,15 +1009,7 @@
           <w:color w:val="000000"/>
           <w:lang w:val="nb-NO" w:eastAsia="nb-NO"/>
         </w:rPr>
-        <w:t xml:space="preserve">Hvis nei: </w:t>
-      </w:r>
-      <w:r>
-        <w:rPr>
-          <w:rFonts w:eastAsia="Times New Roman" w:cs="Arial"/>
-          <w:color w:val="000000"/>
-          <w:lang w:val="nb-NO" w:eastAsia="nb-NO"/>
-        </w:rPr>
-        <w:t>Hvem er ansvarlig dersom det skjer en hendelse?</w:t>
+        <w:t>Hvis nei: Hvem er ansvarlig dersom det skjer en hendelse?</w:t>
       </w:r>
     </w:p>
     <w:p>
@@ -1080,6 +1189,7 @@
           <w:color w:val="000000"/>
           <w:lang w:val="nb-NO" w:eastAsia="nb-NO"/>
         </w:rPr>
+        <w:lastRenderedPageBreak/>
         <w:t xml:space="preserve">Hvilken? </w:t>
       </w:r>
     </w:p>
@@ -1220,7 +1330,6 @@
           <w:color w:val="000000"/>
           <w:lang w:val="nb-NO" w:eastAsia="nb-NO"/>
         </w:rPr>
-        <w:lastRenderedPageBreak/>
         <w:t xml:space="preserve">Eksisterer det en oversikt/plan for kommunikasjon? Hvem skal/kan kontaktes i ulike tilfeller? Hvordan er kontakten med “outsiders” (media, politi, operatører osv.)? Blir riktig informasjon gitt til riktige personer? </w:t>
       </w:r>
     </w:p>
@@ -1562,6 +1671,119 @@
 <file path=word/numbering.xml><?xml version="1.0" encoding="utf-8"?>
 <w:numbering xmlns:wpc="http://schemas.microsoft.com/office/word/2010/wordprocessingCanvas" xmlns:mc="http://schemas.openxmlformats.org/markup-compatibility/2006" xmlns:o="urn:schemas-microsoft-com:office:office" xmlns:r="http://schemas.openxmlformats.org/officeDocument/2006/relationships" xmlns:m="http://schemas.openxmlformats.org/officeDocument/2006/math" xmlns:v="urn:schemas-microsoft-com:vml" xmlns:wp14="http://schemas.microsoft.com/office/word/2010/wordprocessingDrawing" xmlns:wp="http://schemas.openxmlformats.org/drawingml/2006/wordprocessingDrawing" xmlns:w10="urn:schemas-microsoft-com:office:word" xmlns:w="http://schemas.openxmlformats.org/wordprocessingml/2006/main" xmlns:w14="http://schemas.microsoft.com/office/word/2010/wordml" xmlns:wpg="http://schemas.microsoft.com/office/word/2010/wordprocessingGroup" xmlns:wpi="http://schemas.microsoft.com/office/word/2010/wordprocessingInk" xmlns:wne="http://schemas.microsoft.com/office/word/2006/wordml" xmlns:wps="http://schemas.microsoft.com/office/word/2010/wordprocessingShape" mc:Ignorable="w14 wp14">
   <w:abstractNum w:abstractNumId="0">
+    <w:nsid w:val="23355D6E"/>
+    <w:multiLevelType w:val="hybridMultilevel"/>
+    <w:tmpl w:val="203C1666"/>
+    <w:lvl w:ilvl="0" w:tplc="04140001">
+      <w:start w:val="1"/>
+      <w:numFmt w:val="bullet"/>
+      <w:lvlText w:val=""/>
+      <w:lvlJc w:val="left"/>
+      <w:pPr>
+        <w:ind w:left="360" w:hanging="360"/>
+      </w:pPr>
+      <w:rPr>
+        <w:rFonts w:ascii="Symbol" w:hAnsi="Symbol" w:hint="default"/>
+      </w:rPr>
+    </w:lvl>
+    <w:lvl w:ilvl="1" w:tplc="04140003" w:tentative="1">
+      <w:start w:val="1"/>
+      <w:numFmt w:val="bullet"/>
+      <w:lvlText w:val="o"/>
+      <w:lvlJc w:val="left"/>
+      <w:pPr>
+        <w:ind w:left="1080" w:hanging="360"/>
+      </w:pPr>
+      <w:rPr>
+        <w:rFonts w:ascii="Courier New" w:hAnsi="Courier New" w:cs="Courier New" w:hint="default"/>
+      </w:rPr>
+    </w:lvl>
+    <w:lvl w:ilvl="2" w:tplc="04140005" w:tentative="1">
+      <w:start w:val="1"/>
+      <w:numFmt w:val="bullet"/>
+      <w:lvlText w:val=""/>
+      <w:lvlJc w:val="left"/>
+      <w:pPr>
+        <w:ind w:left="1800" w:hanging="360"/>
+      </w:pPr>
+      <w:rPr>
+        <w:rFonts w:ascii="Wingdings" w:hAnsi="Wingdings" w:hint="default"/>
+      </w:rPr>
+    </w:lvl>
+    <w:lvl w:ilvl="3" w:tplc="04140001" w:tentative="1">
+      <w:start w:val="1"/>
+      <w:numFmt w:val="bullet"/>
+      <w:lvlText w:val=""/>
+      <w:lvlJc w:val="left"/>
+      <w:pPr>
+        <w:ind w:left="2520" w:hanging="360"/>
+      </w:pPr>
+      <w:rPr>
+        <w:rFonts w:ascii="Symbol" w:hAnsi="Symbol" w:hint="default"/>
+      </w:rPr>
+    </w:lvl>
+    <w:lvl w:ilvl="4" w:tplc="04140003" w:tentative="1">
+      <w:start w:val="1"/>
+      <w:numFmt w:val="bullet"/>
+      <w:lvlText w:val="o"/>
+      <w:lvlJc w:val="left"/>
+      <w:pPr>
+        <w:ind w:left="3240" w:hanging="360"/>
+      </w:pPr>
+      <w:rPr>
+        <w:rFonts w:ascii="Courier New" w:hAnsi="Courier New" w:cs="Courier New" w:hint="default"/>
+      </w:rPr>
+    </w:lvl>
+    <w:lvl w:ilvl="5" w:tplc="04140005" w:tentative="1">
+      <w:start w:val="1"/>
+      <w:numFmt w:val="bullet"/>
+      <w:lvlText w:val=""/>
+      <w:lvlJc w:val="left"/>
+      <w:pPr>
+        <w:ind w:left="3960" w:hanging="360"/>
+      </w:pPr>
+      <w:rPr>
+        <w:rFonts w:ascii="Wingdings" w:hAnsi="Wingdings" w:hint="default"/>
+      </w:rPr>
+    </w:lvl>
+    <w:lvl w:ilvl="6" w:tplc="04140001" w:tentative="1">
+      <w:start w:val="1"/>
+      <w:numFmt w:val="bullet"/>
+      <w:lvlText w:val=""/>
+      <w:lvlJc w:val="left"/>
+      <w:pPr>
+        <w:ind w:left="4680" w:hanging="360"/>
+      </w:pPr>
+      <w:rPr>
+        <w:rFonts w:ascii="Symbol" w:hAnsi="Symbol" w:hint="default"/>
+      </w:rPr>
+    </w:lvl>
+    <w:lvl w:ilvl="7" w:tplc="04140003" w:tentative="1">
+      <w:start w:val="1"/>
+      <w:numFmt w:val="bullet"/>
+      <w:lvlText w:val="o"/>
+      <w:lvlJc w:val="left"/>
+      <w:pPr>
+        <w:ind w:left="5400" w:hanging="360"/>
+      </w:pPr>
+      <w:rPr>
+        <w:rFonts w:ascii="Courier New" w:hAnsi="Courier New" w:cs="Courier New" w:hint="default"/>
+      </w:rPr>
+    </w:lvl>
+    <w:lvl w:ilvl="8" w:tplc="04140005" w:tentative="1">
+      <w:start w:val="1"/>
+      <w:numFmt w:val="bullet"/>
+      <w:lvlText w:val=""/>
+      <w:lvlJc w:val="left"/>
+      <w:pPr>
+        <w:ind w:left="6120" w:hanging="360"/>
+      </w:pPr>
+      <w:rPr>
+        <w:rFonts w:ascii="Wingdings" w:hAnsi="Wingdings" w:hint="default"/>
+      </w:rPr>
+    </w:lvl>
+  </w:abstractNum>
+  <w:abstractNum w:abstractNumId="1">
     <w:nsid w:val="23F81072"/>
     <w:multiLevelType w:val="hybridMultilevel"/>
     <w:tmpl w:val="3EA00ACA"/>
@@ -1647,7 +1869,120 @@
       </w:pPr>
     </w:lvl>
   </w:abstractNum>
-  <w:abstractNum w:abstractNumId="1">
+  <w:abstractNum w:abstractNumId="2">
+    <w:nsid w:val="54D06AFC"/>
+    <w:multiLevelType w:val="hybridMultilevel"/>
+    <w:tmpl w:val="6930E9CE"/>
+    <w:lvl w:ilvl="0" w:tplc="04140001">
+      <w:start w:val="1"/>
+      <w:numFmt w:val="bullet"/>
+      <w:lvlText w:val=""/>
+      <w:lvlJc w:val="left"/>
+      <w:pPr>
+        <w:ind w:left="720" w:hanging="360"/>
+      </w:pPr>
+      <w:rPr>
+        <w:rFonts w:ascii="Symbol" w:hAnsi="Symbol" w:hint="default"/>
+      </w:rPr>
+    </w:lvl>
+    <w:lvl w:ilvl="1" w:tplc="04140003" w:tentative="1">
+      <w:start w:val="1"/>
+      <w:numFmt w:val="bullet"/>
+      <w:lvlText w:val="o"/>
+      <w:lvlJc w:val="left"/>
+      <w:pPr>
+        <w:ind w:left="1440" w:hanging="360"/>
+      </w:pPr>
+      <w:rPr>
+        <w:rFonts w:ascii="Courier New" w:hAnsi="Courier New" w:cs="Courier New" w:hint="default"/>
+      </w:rPr>
+    </w:lvl>
+    <w:lvl w:ilvl="2" w:tplc="04140005" w:tentative="1">
+      <w:start w:val="1"/>
+      <w:numFmt w:val="bullet"/>
+      <w:lvlText w:val=""/>
+      <w:lvlJc w:val="left"/>
+      <w:pPr>
+        <w:ind w:left="2160" w:hanging="360"/>
+      </w:pPr>
+      <w:rPr>
+        <w:rFonts w:ascii="Wingdings" w:hAnsi="Wingdings" w:hint="default"/>
+      </w:rPr>
+    </w:lvl>
+    <w:lvl w:ilvl="3" w:tplc="04140001" w:tentative="1">
+      <w:start w:val="1"/>
+      <w:numFmt w:val="bullet"/>
+      <w:lvlText w:val=""/>
+      <w:lvlJc w:val="left"/>
+      <w:pPr>
+        <w:ind w:left="2880" w:hanging="360"/>
+      </w:pPr>
+      <w:rPr>
+        <w:rFonts w:ascii="Symbol" w:hAnsi="Symbol" w:hint="default"/>
+      </w:rPr>
+    </w:lvl>
+    <w:lvl w:ilvl="4" w:tplc="04140003" w:tentative="1">
+      <w:start w:val="1"/>
+      <w:numFmt w:val="bullet"/>
+      <w:lvlText w:val="o"/>
+      <w:lvlJc w:val="left"/>
+      <w:pPr>
+        <w:ind w:left="3600" w:hanging="360"/>
+      </w:pPr>
+      <w:rPr>
+        <w:rFonts w:ascii="Courier New" w:hAnsi="Courier New" w:cs="Courier New" w:hint="default"/>
+      </w:rPr>
+    </w:lvl>
+    <w:lvl w:ilvl="5" w:tplc="04140005" w:tentative="1">
+      <w:start w:val="1"/>
+      <w:numFmt w:val="bullet"/>
+      <w:lvlText w:val=""/>
+      <w:lvlJc w:val="left"/>
+      <w:pPr>
+        <w:ind w:left="4320" w:hanging="360"/>
+      </w:pPr>
+      <w:rPr>
+        <w:rFonts w:ascii="Wingdings" w:hAnsi="Wingdings" w:hint="default"/>
+      </w:rPr>
+    </w:lvl>
+    <w:lvl w:ilvl="6" w:tplc="04140001" w:tentative="1">
+      <w:start w:val="1"/>
+      <w:numFmt w:val="bullet"/>
+      <w:lvlText w:val=""/>
+      <w:lvlJc w:val="left"/>
+      <w:pPr>
+        <w:ind w:left="5040" w:hanging="360"/>
+      </w:pPr>
+      <w:rPr>
+        <w:rFonts w:ascii="Symbol" w:hAnsi="Symbol" w:hint="default"/>
+      </w:rPr>
+    </w:lvl>
+    <w:lvl w:ilvl="7" w:tplc="04140003" w:tentative="1">
+      <w:start w:val="1"/>
+      <w:numFmt w:val="bullet"/>
+      <w:lvlText w:val="o"/>
+      <w:lvlJc w:val="left"/>
+      <w:pPr>
+        <w:ind w:left="5760" w:hanging="360"/>
+      </w:pPr>
+      <w:rPr>
+        <w:rFonts w:ascii="Courier New" w:hAnsi="Courier New" w:cs="Courier New" w:hint="default"/>
+      </w:rPr>
+    </w:lvl>
+    <w:lvl w:ilvl="8" w:tplc="04140005" w:tentative="1">
+      <w:start w:val="1"/>
+      <w:numFmt w:val="bullet"/>
+      <w:lvlText w:val=""/>
+      <w:lvlJc w:val="left"/>
+      <w:pPr>
+        <w:ind w:left="6480" w:hanging="360"/>
+      </w:pPr>
+      <w:rPr>
+        <w:rFonts w:ascii="Wingdings" w:hAnsi="Wingdings" w:hint="default"/>
+      </w:rPr>
+    </w:lvl>
+  </w:abstractNum>
+  <w:abstractNum w:abstractNumId="3">
     <w:nsid w:val="590308A9"/>
     <w:multiLevelType w:val="multilevel"/>
     <w:tmpl w:val="C4DA6312"/>
@@ -1760,7 +2095,7 @@
       </w:pPr>
     </w:lvl>
   </w:abstractNum>
-  <w:abstractNum w:abstractNumId="2">
+  <w:abstractNum w:abstractNumId="4">
     <w:nsid w:val="65956208"/>
     <w:multiLevelType w:val="hybridMultilevel"/>
     <w:tmpl w:val="2F6C8C4E"/>
@@ -1846,7 +2181,7 @@
       </w:pPr>
     </w:lvl>
   </w:abstractNum>
-  <w:abstractNum w:abstractNumId="3">
+  <w:abstractNum w:abstractNumId="5">
     <w:nsid w:val="78912485"/>
     <w:multiLevelType w:val="multilevel"/>
     <w:tmpl w:val="67D6E794"/>
@@ -1959,7 +2294,7 @@
       </w:pPr>
     </w:lvl>
   </w:abstractNum>
-  <w:abstractNum w:abstractNumId="4">
+  <w:abstractNum w:abstractNumId="6">
     <w:nsid w:val="7F232E85"/>
     <w:multiLevelType w:val="hybridMultilevel"/>
     <w:tmpl w:val="B066E1BA"/>
@@ -2046,19 +2381,19 @@
     </w:lvl>
   </w:abstractNum>
   <w:num w:numId="1">
-    <w:abstractNumId w:val="2"/>
+    <w:abstractNumId w:val="4"/>
   </w:num>
   <w:num w:numId="2">
-    <w:abstractNumId w:val="0"/>
+    <w:abstractNumId w:val="1"/>
   </w:num>
   <w:num w:numId="3">
+    <w:abstractNumId w:val="5"/>
+  </w:num>
+  <w:num w:numId="4">
     <w:abstractNumId w:val="3"/>
   </w:num>
-  <w:num w:numId="4">
-    <w:abstractNumId w:val="1"/>
-  </w:num>
   <w:num w:numId="5">
-    <w:abstractNumId w:val="1"/>
+    <w:abstractNumId w:val="3"/>
     <w:lvlOverride w:ilvl="1">
       <w:lvl w:ilvl="1">
         <w:numFmt w:val="lowerLetter"/>
@@ -2068,7 +2403,7 @@
     </w:lvlOverride>
   </w:num>
   <w:num w:numId="6">
-    <w:abstractNumId w:val="1"/>
+    <w:abstractNumId w:val="3"/>
     <w:lvlOverride w:ilvl="1">
       <w:lvl w:ilvl="1">
         <w:numFmt w:val="lowerLetter"/>
@@ -2085,7 +2420,7 @@
     </w:lvlOverride>
   </w:num>
   <w:num w:numId="7">
-    <w:abstractNumId w:val="1"/>
+    <w:abstractNumId w:val="3"/>
     <w:lvlOverride w:ilvl="1">
       <w:lvl w:ilvl="1">
         <w:numFmt w:val="lowerLetter"/>
@@ -2102,7 +2437,7 @@
     </w:lvlOverride>
   </w:num>
   <w:num w:numId="8">
-    <w:abstractNumId w:val="1"/>
+    <w:abstractNumId w:val="3"/>
     <w:lvlOverride w:ilvl="1">
       <w:lvl w:ilvl="1">
         <w:numFmt w:val="lowerLetter"/>
@@ -2119,7 +2454,7 @@
     </w:lvlOverride>
   </w:num>
   <w:num w:numId="9">
-    <w:abstractNumId w:val="1"/>
+    <w:abstractNumId w:val="3"/>
     <w:lvlOverride w:ilvl="1">
       <w:lvl w:ilvl="1">
         <w:numFmt w:val="lowerLetter"/>
@@ -2136,7 +2471,7 @@
     </w:lvlOverride>
   </w:num>
   <w:num w:numId="10">
-    <w:abstractNumId w:val="1"/>
+    <w:abstractNumId w:val="3"/>
     <w:lvlOverride w:ilvl="1">
       <w:lvl w:ilvl="1">
         <w:numFmt w:val="lowerLetter"/>
@@ -2153,7 +2488,7 @@
     </w:lvlOverride>
   </w:num>
   <w:num w:numId="11">
-    <w:abstractNumId w:val="1"/>
+    <w:abstractNumId w:val="3"/>
     <w:lvlOverride w:ilvl="1">
       <w:lvl w:ilvl="1">
         <w:numFmt w:val="lowerLetter"/>
@@ -2170,7 +2505,7 @@
     </w:lvlOverride>
   </w:num>
   <w:num w:numId="12">
-    <w:abstractNumId w:val="1"/>
+    <w:abstractNumId w:val="3"/>
     <w:lvlOverride w:ilvl="1">
       <w:lvl w:ilvl="1">
         <w:numFmt w:val="lowerLetter"/>
@@ -2187,7 +2522,7 @@
     </w:lvlOverride>
   </w:num>
   <w:num w:numId="13">
-    <w:abstractNumId w:val="1"/>
+    <w:abstractNumId w:val="3"/>
     <w:lvlOverride w:ilvl="1">
       <w:lvl w:ilvl="1">
         <w:numFmt w:val="lowerLetter"/>
@@ -2204,7 +2539,7 @@
     </w:lvlOverride>
   </w:num>
   <w:num w:numId="14">
-    <w:abstractNumId w:val="1"/>
+    <w:abstractNumId w:val="3"/>
     <w:lvlOverride w:ilvl="1">
       <w:lvl w:ilvl="1">
         <w:numFmt w:val="lowerLetter"/>
@@ -2221,7 +2556,7 @@
     </w:lvlOverride>
   </w:num>
   <w:num w:numId="15">
-    <w:abstractNumId w:val="1"/>
+    <w:abstractNumId w:val="3"/>
     <w:lvlOverride w:ilvl="1">
       <w:lvl w:ilvl="1">
         <w:numFmt w:val="lowerLetter"/>
@@ -2238,7 +2573,7 @@
     </w:lvlOverride>
   </w:num>
   <w:num w:numId="16">
-    <w:abstractNumId w:val="1"/>
+    <w:abstractNumId w:val="3"/>
     <w:lvlOverride w:ilvl="1">
       <w:lvl w:ilvl="1">
         <w:numFmt w:val="lowerLetter"/>
@@ -2255,7 +2590,7 @@
     </w:lvlOverride>
   </w:num>
   <w:num w:numId="17">
-    <w:abstractNumId w:val="1"/>
+    <w:abstractNumId w:val="3"/>
     <w:lvlOverride w:ilvl="1">
       <w:lvl w:ilvl="1">
         <w:numFmt w:val="lowerLetter"/>
@@ -2272,7 +2607,7 @@
     </w:lvlOverride>
   </w:num>
   <w:num w:numId="18">
-    <w:abstractNumId w:val="1"/>
+    <w:abstractNumId w:val="3"/>
     <w:lvlOverride w:ilvl="1">
       <w:lvl w:ilvl="1">
         <w:numFmt w:val="lowerLetter"/>
@@ -2289,7 +2624,7 @@
     </w:lvlOverride>
   </w:num>
   <w:num w:numId="19">
-    <w:abstractNumId w:val="1"/>
+    <w:abstractNumId w:val="3"/>
     <w:lvlOverride w:ilvl="1">
       <w:lvl w:ilvl="1">
         <w:numFmt w:val="lowerLetter"/>
@@ -2306,7 +2641,7 @@
     </w:lvlOverride>
   </w:num>
   <w:num w:numId="20">
-    <w:abstractNumId w:val="1"/>
+    <w:abstractNumId w:val="3"/>
     <w:lvlOverride w:ilvl="1">
       <w:lvl w:ilvl="1">
         <w:numFmt w:val="lowerLetter"/>
@@ -2323,7 +2658,13 @@
     </w:lvlOverride>
   </w:num>
   <w:num w:numId="21">
-    <w:abstractNumId w:val="4"/>
+    <w:abstractNumId w:val="6"/>
+  </w:num>
+  <w:num w:numId="22">
+    <w:abstractNumId w:val="0"/>
+  </w:num>
+  <w:num w:numId="23">
+    <w:abstractNumId w:val="2"/>
   </w:num>
 </w:numbering>
 </file>

</xml_diff>

<commit_message>
minor change in the interviewguide
</commit_message>
<xml_diff>
--- a/Intervjuguide.docx
+++ b/Intervjuguide.docx
@@ -369,20 +369,16 @@
         <w:rPr>
           <w:lang w:val="nb-NO"/>
         </w:rPr>
-        <w:t>Tidsramme: ca en time, kanskje li</w:t>
-      </w:r>
-      <w:r>
-        <w:rPr>
-          <w:lang w:val="nb-NO"/>
-        </w:rPr>
-        <w:t>t</w:t>
-      </w:r>
-      <w:r>
-        <w:rPr>
-          <w:lang w:val="nb-NO"/>
-        </w:rPr>
-        <w:t>t mer for noen av intervjuene</w:t>
-      </w:r>
+        <w:t xml:space="preserve">Tidsramme: </w:t>
+      </w:r>
+      <w:r>
+        <w:rPr>
+          <w:lang w:val="nb-NO"/>
+        </w:rPr>
+        <w:t>mellom en og to timer</w:t>
+      </w:r>
+      <w:bookmarkStart w:id="0" w:name="_GoBack"/>
+      <w:bookmarkEnd w:id="0"/>
     </w:p>
     <w:p>
       <w:pPr>
@@ -3348,8 +3344,6 @@
         <w:lastRenderedPageBreak/>
         <w:t>Andre?</w:t>
       </w:r>
-      <w:bookmarkStart w:id="0" w:name="_GoBack"/>
-      <w:bookmarkEnd w:id="0"/>
     </w:p>
     <w:sectPr>
       <w:pgSz w:w="11906" w:h="16838"/>

</xml_diff>